<commit_message>
Added the following componets with example implementation. BaseModel, UseFormValidation, DataTable, StatusBadge - see document LAST-REFACTOR.md for details.
</commit_message>
<xml_diff>
--- a/docs/FRONTEND.docx
+++ b/docs/FRONTEND.docx
@@ -2483,6 +2483,7 @@
           <w:kern w:val="0"/>
           <w:sz w:val="18"/>
           <w:szCs w:val="18"/>
+          <w:highlight w:val="yellow"/>
           <w:lang w:eastAsia="en-GB"/>
           <w14:ligatures w14:val="none"/>
         </w:rPr>
@@ -2496,6 +2497,7 @@
           <w:kern w:val="0"/>
           <w:sz w:val="18"/>
           <w:szCs w:val="18"/>
+          <w:highlight w:val="yellow"/>
           <w:lang w:eastAsia="en-GB"/>
           <w14:ligatures w14:val="none"/>
         </w:rPr>
@@ -2525,7 +2527,20 @@
           <w:lang w:eastAsia="en-GB"/>
           <w14:ligatures w14:val="none"/>
         </w:rPr>
-        <w:t xml:space="preserve">  4. Add proper error handling patterns</w:t>
+        <w:t xml:space="preserve">  4. </w:t>
+      </w:r>
+      <w:r>
+        <w:rPr>
+          <w:rFonts w:ascii="Menlo" w:eastAsia="Times New Roman" w:hAnsi="Menlo" w:cs="Menlo"/>
+          <w:color w:val="000000" w:themeColor="text1"/>
+          <w:kern w:val="0"/>
+          <w:sz w:val="18"/>
+          <w:szCs w:val="18"/>
+          <w:highlight w:val="yellow"/>
+          <w:lang w:eastAsia="en-GB"/>
+          <w14:ligatures w14:val="none"/>
+        </w:rPr>
+        <w:t>Add proper error handling patterns</w:t>
       </w:r>
     </w:p>
     <w:p>
@@ -2672,7 +2687,20 @@
           <w:lang w:eastAsia="en-GB"/>
           <w14:ligatures w14:val="none"/>
         </w:rPr>
-        <w:t xml:space="preserve">  3. Add performance monitoring</w:t>
+        <w:t xml:space="preserve">  3. </w:t>
+      </w:r>
+      <w:r>
+        <w:rPr>
+          <w:rFonts w:ascii="Menlo" w:eastAsia="Times New Roman" w:hAnsi="Menlo" w:cs="Menlo"/>
+          <w:color w:val="000000" w:themeColor="text1"/>
+          <w:kern w:val="0"/>
+          <w:sz w:val="18"/>
+          <w:szCs w:val="18"/>
+          <w:highlight w:val="yellow"/>
+          <w:lang w:eastAsia="en-GB"/>
+          <w14:ligatures w14:val="none"/>
+        </w:rPr>
+        <w:t>Add performance monitoring</w:t>
       </w:r>
     </w:p>
     <w:p>
@@ -2792,23 +2820,229 @@
           <w14:ligatures w14:val="none"/>
         </w:rPr>
         <w:br/>
-        <w:t xml:space="preserve">  2. Implement Google Analytics</w:t>
-      </w:r>
-      <w:r>
-        <w:rPr>
-          <w:rFonts w:ascii="Menlo" w:eastAsia="Times New Roman" w:hAnsi="Menlo" w:cs="Menlo"/>
-          <w:color w:val="000000" w:themeColor="text1"/>
-          <w:kern w:val="0"/>
-          <w:sz w:val="18"/>
-          <w:szCs w:val="18"/>
-          <w:lang w:eastAsia="en-GB"/>
-          <w14:ligatures w14:val="none"/>
-        </w:rPr>
-        <w:br/>
-        <w:t xml:space="preserve">  3. Monetise the site with the ability to add advert blocks</w:t>
+        <w:t xml:space="preserve">  </w:t>
+      </w:r>
+      <w:r>
+        <w:rPr>
+          <w:rFonts w:ascii="Menlo" w:eastAsia="Times New Roman" w:hAnsi="Menlo" w:cs="Menlo"/>
+          <w:color w:val="000000" w:themeColor="text1"/>
+          <w:kern w:val="0"/>
+          <w:sz w:val="18"/>
+          <w:szCs w:val="18"/>
+          <w:lang w:eastAsia="en-GB"/>
+          <w14:ligatures w14:val="none"/>
+        </w:rPr>
+        <w:t>2</w:t>
+      </w:r>
+      <w:r>
+        <w:rPr>
+          <w:rFonts w:ascii="Menlo" w:eastAsia="Times New Roman" w:hAnsi="Menlo" w:cs="Menlo"/>
+          <w:color w:val="000000" w:themeColor="text1"/>
+          <w:kern w:val="0"/>
+          <w:sz w:val="18"/>
+          <w:szCs w:val="18"/>
+          <w:lang w:eastAsia="en-GB"/>
+          <w14:ligatures w14:val="none"/>
+        </w:rPr>
+        <w:t xml:space="preserve">. </w:t>
+      </w:r>
+      <w:r>
+        <w:rPr>
+          <w:rFonts w:ascii="Menlo" w:eastAsia="Times New Roman" w:hAnsi="Menlo" w:cs="Menlo"/>
+          <w:color w:val="000000" w:themeColor="text1"/>
+          <w:kern w:val="0"/>
+          <w:sz w:val="18"/>
+          <w:szCs w:val="18"/>
+          <w:highlight w:val="yellow"/>
+          <w:lang w:eastAsia="en-GB"/>
+          <w14:ligatures w14:val="none"/>
+        </w:rPr>
+        <w:t>Monetise the site with the ability to add advert blocks</w:t>
       </w:r>
     </w:p>
     <w:bookmarkEnd w:id="7"/>
+    <w:p>
+      <w:pPr>
+        <w:spacing w:after="0" w:line="270" w:lineRule="atLeast"/>
+        <w:rPr>
+          <w:rFonts w:ascii="Menlo" w:eastAsia="Times New Roman" w:hAnsi="Menlo" w:cs="Menlo"/>
+          <w:color w:val="000000" w:themeColor="text1"/>
+          <w:kern w:val="0"/>
+          <w:sz w:val="18"/>
+          <w:szCs w:val="18"/>
+          <w:lang w:eastAsia="en-GB"/>
+          <w14:ligatures w14:val="none"/>
+        </w:rPr>
+      </w:pPr>
+      <w:r>
+        <w:rPr>
+          <w:rFonts w:ascii="Menlo" w:eastAsia="Times New Roman" w:hAnsi="Menlo" w:cs="Menlo"/>
+          <w:color w:val="000000" w:themeColor="text1"/>
+          <w:kern w:val="0"/>
+          <w:sz w:val="18"/>
+          <w:szCs w:val="18"/>
+          <w:lang w:eastAsia="en-GB"/>
+          <w14:ligatures w14:val="none"/>
+        </w:rPr>
+        <w:t xml:space="preserve">  3. </w:t>
+      </w:r>
+      <w:r>
+        <w:rPr>
+          <w:rFonts w:ascii="Menlo" w:eastAsia="Times New Roman" w:hAnsi="Menlo" w:cs="Menlo"/>
+          <w:color w:val="000000" w:themeColor="text1"/>
+          <w:kern w:val="0"/>
+          <w:sz w:val="18"/>
+          <w:szCs w:val="18"/>
+          <w:highlight w:val="yellow"/>
+          <w:lang w:eastAsia="en-GB"/>
+          <w14:ligatures w14:val="none"/>
+        </w:rPr>
+        <w:t xml:space="preserve">Ensure </w:t>
+      </w:r>
+      <w:r>
+        <w:rPr>
+          <w:rFonts w:ascii="Menlo" w:eastAsia="Times New Roman" w:hAnsi="Menlo" w:cs="Menlo"/>
+          <w:color w:val="000000" w:themeColor="text1"/>
+          <w:kern w:val="0"/>
+          <w:sz w:val="18"/>
+          <w:szCs w:val="18"/>
+          <w:highlight w:val="yellow"/>
+          <w:lang w:eastAsia="en-GB"/>
+          <w14:ligatures w14:val="none"/>
+        </w:rPr>
+        <w:t xml:space="preserve">Admin section </w:t>
+      </w:r>
+      <w:r>
+        <w:rPr>
+          <w:rFonts w:ascii="Menlo" w:eastAsia="Times New Roman" w:hAnsi="Menlo" w:cs="Menlo"/>
+          <w:color w:val="000000" w:themeColor="text1"/>
+          <w:kern w:val="0"/>
+          <w:sz w:val="18"/>
+          <w:szCs w:val="18"/>
+          <w:highlight w:val="yellow"/>
+          <w:lang w:eastAsia="en-GB"/>
+          <w14:ligatures w14:val="none"/>
+        </w:rPr>
+        <w:t xml:space="preserve">only </w:t>
+      </w:r>
+      <w:r>
+        <w:rPr>
+          <w:rFonts w:ascii="Menlo" w:eastAsia="Times New Roman" w:hAnsi="Menlo" w:cs="Menlo"/>
+          <w:color w:val="000000" w:themeColor="text1"/>
+          <w:kern w:val="0"/>
+          <w:sz w:val="18"/>
+          <w:szCs w:val="18"/>
+          <w:highlight w:val="yellow"/>
+          <w:lang w:eastAsia="en-GB"/>
+          <w14:ligatures w14:val="none"/>
+        </w:rPr>
+        <w:t>loads for a</w:t>
+      </w:r>
+      <w:r>
+        <w:rPr>
+          <w:rFonts w:ascii="Menlo" w:eastAsia="Times New Roman" w:hAnsi="Menlo" w:cs="Menlo"/>
+          <w:color w:val="000000" w:themeColor="text1"/>
+          <w:kern w:val="0"/>
+          <w:sz w:val="18"/>
+          <w:szCs w:val="18"/>
+          <w:highlight w:val="yellow"/>
+          <w:lang w:eastAsia="en-GB"/>
+          <w14:ligatures w14:val="none"/>
+        </w:rPr>
+        <w:t>dmin</w:t>
+      </w:r>
+      <w:r>
+        <w:rPr>
+          <w:rFonts w:ascii="Menlo" w:eastAsia="Times New Roman" w:hAnsi="Menlo" w:cs="Menlo"/>
+          <w:color w:val="000000" w:themeColor="text1"/>
+          <w:kern w:val="0"/>
+          <w:sz w:val="18"/>
+          <w:szCs w:val="18"/>
+          <w:highlight w:val="yellow"/>
+          <w:lang w:eastAsia="en-GB"/>
+          <w14:ligatures w14:val="none"/>
+        </w:rPr>
+        <w:t xml:space="preserve"> users</w:t>
+      </w:r>
+    </w:p>
+    <w:p>
+      <w:pPr>
+        <w:spacing w:after="0" w:line="270" w:lineRule="atLeast"/>
+        <w:rPr>
+          <w:rFonts w:ascii="Menlo" w:eastAsia="Times New Roman" w:hAnsi="Menlo" w:cs="Menlo"/>
+          <w:color w:val="000000" w:themeColor="text1"/>
+          <w:kern w:val="0"/>
+          <w:sz w:val="18"/>
+          <w:szCs w:val="18"/>
+          <w:lang w:eastAsia="en-GB"/>
+          <w14:ligatures w14:val="none"/>
+        </w:rPr>
+      </w:pPr>
+      <w:r>
+        <w:rPr>
+          <w:rFonts w:ascii="Menlo" w:eastAsia="Times New Roman" w:hAnsi="Menlo" w:cs="Menlo"/>
+          <w:color w:val="000000" w:themeColor="text1"/>
+          <w:kern w:val="0"/>
+          <w:sz w:val="18"/>
+          <w:szCs w:val="18"/>
+          <w:lang w:eastAsia="en-GB"/>
+          <w14:ligatures w14:val="none"/>
+        </w:rPr>
+        <w:t xml:space="preserve">  </w:t>
+      </w:r>
+      <w:r>
+        <w:rPr>
+          <w:rFonts w:ascii="Menlo" w:eastAsia="Times New Roman" w:hAnsi="Menlo" w:cs="Menlo"/>
+          <w:color w:val="000000" w:themeColor="text1"/>
+          <w:kern w:val="0"/>
+          <w:sz w:val="18"/>
+          <w:szCs w:val="18"/>
+          <w:highlight w:val="yellow"/>
+          <w:lang w:eastAsia="en-GB"/>
+          <w14:ligatures w14:val="none"/>
+        </w:rPr>
+        <w:t>4. Add full text search</w:t>
+      </w:r>
+    </w:p>
+    <w:p>
+      <w:pPr>
+        <w:spacing w:after="0" w:line="270" w:lineRule="atLeast"/>
+        <w:rPr>
+          <w:rFonts w:ascii="Menlo" w:eastAsia="Times New Roman" w:hAnsi="Menlo" w:cs="Menlo"/>
+          <w:color w:val="000000" w:themeColor="text1"/>
+          <w:kern w:val="0"/>
+          <w:sz w:val="18"/>
+          <w:szCs w:val="18"/>
+          <w:lang w:eastAsia="en-GB"/>
+          <w14:ligatures w14:val="none"/>
+        </w:rPr>
+      </w:pPr>
+      <w:r>
+        <w:rPr>
+          <w:rFonts w:ascii="Menlo" w:eastAsia="Times New Roman" w:hAnsi="Menlo" w:cs="Menlo"/>
+          <w:color w:val="000000" w:themeColor="text1"/>
+          <w:kern w:val="0"/>
+          <w:sz w:val="18"/>
+          <w:szCs w:val="18"/>
+          <w:lang w:eastAsia="en-GB"/>
+          <w14:ligatures w14:val="none"/>
+        </w:rPr>
+        <w:t xml:space="preserve">  5. </w:t>
+      </w:r>
+      <w:r>
+        <w:rPr>
+          <w:rFonts w:ascii="Menlo" w:eastAsia="Times New Roman" w:hAnsi="Menlo" w:cs="Menlo"/>
+          <w:color w:val="000000" w:themeColor="text1"/>
+          <w:kern w:val="0"/>
+          <w:sz w:val="18"/>
+          <w:szCs w:val="18"/>
+          <w:highlight w:val="yellow"/>
+          <w:lang w:eastAsia="en-GB"/>
+          <w14:ligatures w14:val="none"/>
+        </w:rPr>
+        <w:t>Add a cookies compliance banner</w:t>
+      </w:r>
+    </w:p>
     <w:p>
       <w:pPr>
         <w:spacing w:after="0" w:line="270" w:lineRule="atLeast"/>
@@ -3392,6 +3626,88 @@
       </w:r>
       <w:r>
         <w:t>. – not done – think about it.</w:t>
+      </w:r>
+    </w:p>
+    <w:p/>
+    <w:p/>
+    <w:p/>
+    <w:p/>
+    <w:p/>
+    <w:p/>
+    <w:p/>
+    <w:p/>
+    <w:p/>
+    <w:p>
+      <w:r>
+        <w:t>Add a new feature. The new feature should be a lightweight forum facility using the same users/roles as the main site. It should be possible to</w:t>
+      </w:r>
+      <w:r>
+        <w:t xml:space="preserve"> includ</w:t>
+      </w:r>
+      <w:r>
+        <w:t>e</w:t>
+      </w:r>
+      <w:r>
+        <w:t xml:space="preserve"> or </w:t>
+      </w:r>
+      <w:r>
+        <w:t>exclude the forum functionality</w:t>
+      </w:r>
+      <w:r>
+        <w:t xml:space="preserve"> via a feature switch.</w:t>
+      </w:r>
+      <w:r>
+        <w:t xml:space="preserve"> None logged in users can only view the index page and the list of categories available. Readers can view all </w:t>
+      </w:r>
+      <w:r>
+        <w:t xml:space="preserve">categories, </w:t>
+      </w:r>
+      <w:r>
+        <w:t>threads</w:t>
+      </w:r>
+      <w:r>
+        <w:t xml:space="preserve"> and comments</w:t>
+      </w:r>
+      <w:r>
+        <w:t xml:space="preserve"> in the forum</w:t>
+      </w:r>
+      <w:r>
+        <w:t xml:space="preserve"> but contribute</w:t>
+      </w:r>
+      <w:r>
+        <w:t>, authors can contribute to the forum by creating a</w:t>
+      </w:r>
+      <w:r>
+        <w:t xml:space="preserve"> category, a</w:t>
+      </w:r>
+      <w:r>
+        <w:t xml:space="preserve"> new thread or commenting on an existing one.</w:t>
+      </w:r>
+      <w:r>
+        <w:t xml:space="preserve"> </w:t>
+      </w:r>
+      <w:r>
+        <w:t xml:space="preserve"> Authors can delete their own contributions, but not those made by others.  Don’t use nested comments but do identify each new comment with its parent comment if </w:t>
+      </w:r>
+      <w:r>
+        <w:t>the new comment</w:t>
+      </w:r>
+      <w:r>
+        <w:t xml:space="preserve"> was a reply to an existing comment.</w:t>
+      </w:r>
+      <w:r>
+        <w:t xml:space="preserve"> The </w:t>
+      </w:r>
+      <w:proofErr w:type="gramStart"/>
+      <w:r>
+        <w:t>Admin</w:t>
+      </w:r>
+      <w:proofErr w:type="gramEnd"/>
+      <w:r>
+        <w:t xml:space="preserve"> interface</w:t>
+      </w:r>
+      <w:r>
+        <w:t xml:space="preserve"> allows the admin to block a category, thread or comment, and prevent a user from using the forum. The admin can also transfer threads and its comments to another category to keep things properly indexed.</w:t>
       </w:r>
     </w:p>
     <w:sectPr>

</xml_diff>